<commit_message>
final modifications. all done.
</commit_message>
<xml_diff>
--- a/diploma_Рецензия.docx
+++ b/diploma_Рецензия.docx
@@ -265,23 +265,21 @@
           <w:snapToGrid w:val="0"/>
           <w:sz w:val="28"/>
         </w:rPr>
-        <w:t xml:space="preserve"> формата А</w:t>
-      </w:r>
-      <w:proofErr w:type="gramStart"/>
-      <w:r>
-        <w:rPr>
-          <w:snapToGrid w:val="0"/>
-          <w:sz w:val="28"/>
-        </w:rPr>
-        <w:t>1</w:t>
-      </w:r>
-      <w:proofErr w:type="gramEnd"/>
-      <w:r>
-        <w:rPr>
-          <w:snapToGrid w:val="0"/>
-          <w:sz w:val="28"/>
-        </w:rPr>
-        <w:t xml:space="preserve"> с пояснительной запиской на 75 страницах</w:t>
+        <w:t xml:space="preserve"> формата А1 с пояснительной запиской на 7</w:t>
+      </w:r>
+      <w:r>
+        <w:rPr>
+          <w:snapToGrid w:val="0"/>
+          <w:sz w:val="28"/>
+        </w:rPr>
+        <w:t>8</w:t>
+      </w:r>
+      <w:r>
+        <w:rPr>
+          <w:snapToGrid w:val="0"/>
+          <w:sz w:val="28"/>
+        </w:rPr>
+        <w:t xml:space="preserve"> страницах</w:t>
       </w:r>
       <w:r>
         <w:rPr>

</xml_diff>